<commit_message>
CT: CRUD de contrato e ajustes
</commit_message>
<xml_diff>
--- a/4.3 Caso de Uso - UC-31 Editar contrato.docx
+++ b/4.3 Caso de Uso - UC-31 Editar contrato.docx
@@ -1783,8 +1783,6 @@
               </w:rPr>
               <w:t>acesso ao banco de dados</w:t>
             </w:r>
-            <w:bookmarkStart w:id="0" w:name="_GoBack"/>
-            <w:bookmarkEnd w:id="0"/>
           </w:p>
           <w:p>
             <w:pPr>
@@ -2620,6 +2618,26 @@
         </w:rPr>
       </w:pPr>
     </w:p>
+    <w:p>
+      <w:pPr>
+        <w:rPr>
+          <w:rFonts w:ascii="Tahoma" w:hAnsi="Tahoma" w:cs="Tahoma"/>
+          <w:sz w:val="20"/>
+          <w:szCs w:val="20"/>
+        </w:rPr>
+      </w:pPr>
+    </w:p>
+    <w:p>
+      <w:pPr>
+        <w:rPr>
+          <w:rFonts w:ascii="Tahoma" w:hAnsi="Tahoma" w:cs="Tahoma"/>
+          <w:sz w:val="20"/>
+          <w:szCs w:val="20"/>
+        </w:rPr>
+      </w:pPr>
+      <w:bookmarkStart w:id="0" w:name="_GoBack"/>
+      <w:bookmarkEnd w:id="0"/>
+    </w:p>
     <w:tbl>
       <w:tblPr>
         <w:tblW w:w="0" w:type="auto"/>
@@ -2669,6 +2687,7 @@
                 <w:b/>
                 <w:bCs/>
               </w:rPr>
+              <w:lastRenderedPageBreak/>
               <w:t xml:space="preserve">9 </w:t>
             </w:r>
             <w:r>
@@ -2756,7 +2775,6 @@
                 <w:color w:val="808080" w:themeColor="background1" w:themeShade="80"/>
                 <w:lang w:eastAsia="pt-BR"/>
               </w:rPr>
-              <w:lastRenderedPageBreak/>
               <w:drawing>
                 <wp:inline distT="0" distB="0" distL="0" distR="0">
                   <wp:extent cx="5753100" cy="4295775"/>
@@ -6624,7 +6642,7 @@
 </file>
 
 <file path=customXml/itemProps1.xml><?xml version="1.0" encoding="utf-8"?>
-<ds:datastoreItem xmlns:ds="http://schemas.openxmlformats.org/officeDocument/2006/customXml" ds:itemID="{CEA09241-C045-4CCF-94D6-5AB8ED3B0804}">
+<ds:datastoreItem xmlns:ds="http://schemas.openxmlformats.org/officeDocument/2006/customXml" ds:itemID="{7B107DEB-E6CC-4E38-B7A6-7F9926ABD9CC}">
   <ds:schemaRefs>
     <ds:schemaRef ds:uri="http://schemas.openxmlformats.org/officeDocument/2006/bibliography"/>
   </ds:schemaRefs>

</xml_diff>